<commit_message>
Added in Trailer to rubric
</commit_message>
<xml_diff>
--- a/GAM330/1/2019-20-gam330-assignment-1-brief.docx
+++ b/GAM330/1/2019-20-gam330-assignment-1-brief.docx
@@ -163,7 +163,7 @@
                       <w:w w:val="90"/>
                       <w:sz w:val="20"/>
                     </w:rPr>
-                    <w:t>2</w:t>
+                    <w:t>3</w:t>
                   </w:r>
                   <w:r>
                     <w:rPr>
@@ -617,6 +617,24 @@
               <w:rPr>
                 <w:noProof/>
               </w:rPr>
+              <w:instrText xml:space="preserve"> INCLUDEPICTURE  "https://encrypted-tbn0.gstatic.com/images?q=tbn:ANd9GcS0oMo50big2O6ysQEyySaF8tdBSWrkMra-tJZGpBOlotmqtKApng" \* MERGEFORMATINET </w:instrText>
+            </w:r>
+            <w:r>
+              <w:rPr>
+                <w:noProof/>
+              </w:rPr>
+              <w:fldChar w:fldCharType="separate"/>
+            </w:r>
+            <w:r>
+              <w:rPr>
+                <w:noProof/>
+              </w:rPr>
+              <w:fldChar w:fldCharType="begin"/>
+            </w:r>
+            <w:r>
+              <w:rPr>
+                <w:noProof/>
+              </w:rPr>
               <w:instrText xml:space="preserve"> </w:instrText>
             </w:r>
             <w:r>
@@ -646,6 +664,12 @@
                   <v:imagedata r:id="rId10" r:href="rId11"/>
                 </v:shape>
               </w:pict>
+            </w:r>
+            <w:r>
+              <w:rPr>
+                <w:noProof/>
+              </w:rPr>
+              <w:fldChar w:fldCharType="end"/>
             </w:r>
             <w:r>
               <w:rPr>
@@ -878,6 +902,24 @@
               <w:rPr>
                 <w:noProof/>
               </w:rPr>
+              <w:instrText xml:space="preserve"> INCLUDEPICTURE  "https://encrypted-tbn0.gstatic.com/images?q=tbn:ANd9GcRxv9iMOOso5joceMOrGNsGn2KwE6geIjZgV7-2kozk1DYs0Cns" \* MERGEFORMATINET </w:instrText>
+            </w:r>
+            <w:r>
+              <w:rPr>
+                <w:noProof/>
+              </w:rPr>
+              <w:fldChar w:fldCharType="separate"/>
+            </w:r>
+            <w:r>
+              <w:rPr>
+                <w:noProof/>
+              </w:rPr>
+              <w:fldChar w:fldCharType="begin"/>
+            </w:r>
+            <w:r>
+              <w:rPr>
+                <w:noProof/>
+              </w:rPr>
               <w:instrText xml:space="preserve"> </w:instrText>
             </w:r>
             <w:r>
@@ -907,6 +949,12 @@
                   <v:imagedata r:id="rId12" r:href="rId13"/>
                 </v:shape>
               </w:pict>
+            </w:r>
+            <w:r>
+              <w:rPr>
+                <w:noProof/>
+              </w:rPr>
+              <w:fldChar w:fldCharType="end"/>
             </w:r>
             <w:r>
               <w:rPr>
@@ -1830,8 +1878,6 @@
               <w:rPr>
                 <w:rStyle w:val="normaltextrun"/>
                 <w:rFonts w:ascii="Calibri" w:hAnsi="Calibri" w:cs="Calibri"/>
-                <w:sz w:val="22"/>
-                <w:szCs w:val="22"/>
               </w:rPr>
             </w:pPr>
             <w:r>
@@ -1916,8 +1962,6 @@
               <w:rPr>
                 <w:rStyle w:val="normaltextrun"/>
                 <w:rFonts w:ascii="Calibri" w:hAnsi="Calibri" w:cs="Calibri"/>
-                <w:sz w:val="22"/>
-                <w:szCs w:val="22"/>
               </w:rPr>
             </w:pPr>
           </w:p>
@@ -2109,18 +2153,7 @@
                 <w:sz w:val="22"/>
                 <w:szCs w:val="22"/>
               </w:rPr>
-              <w:t xml:space="preserve">QA session with GA staff </w:t>
-            </w:r>
-            <w:bookmarkStart w:id="0" w:name="_GoBack"/>
-            <w:bookmarkEnd w:id="0"/>
-            <w:r>
-              <w:rPr>
-                <w:rStyle w:val="normaltextrun"/>
-                <w:rFonts w:ascii="Calibri" w:hAnsi="Calibri" w:cs="Calibri"/>
-                <w:sz w:val="22"/>
-                <w:szCs w:val="22"/>
-              </w:rPr>
-              <w:t>(10mins)</w:t>
+              <w:t>QA session with GA staff (10mins)</w:t>
             </w:r>
           </w:p>
           <w:p>
@@ -2425,8 +2458,6 @@
               <w:rPr>
                 <w:rStyle w:val="eop"/>
                 <w:rFonts w:ascii="Calibri" w:hAnsi="Calibri" w:cs="Calibri"/>
-                <w:sz w:val="22"/>
-                <w:szCs w:val="22"/>
               </w:rPr>
             </w:pPr>
             <w:r>
@@ -4505,7 +4536,16 @@
                 <w:sz w:val="16"/>
                 <w:szCs w:val="16"/>
               </w:rPr>
-              <w:t>20%</w:t>
+              <w:t>15</w:t>
+            </w:r>
+            <w:r>
+              <w:rPr>
+                <w:rFonts w:asciiTheme="minorHAnsi" w:hAnsiTheme="minorHAnsi"/>
+                <w:bCs/>
+                <w:sz w:val="16"/>
+                <w:szCs w:val="16"/>
+              </w:rPr>
+              <w:t>%</w:t>
             </w:r>
           </w:p>
         </w:tc>
@@ -4957,7 +4997,25 @@
                 <w:sz w:val="16"/>
                 <w:szCs w:val="16"/>
               </w:rPr>
-              <w:t>15%</w:t>
+              <w:t>1</w:t>
+            </w:r>
+            <w:r>
+              <w:rPr>
+                <w:rFonts w:asciiTheme="minorHAnsi" w:hAnsiTheme="minorHAnsi"/>
+                <w:bCs/>
+                <w:sz w:val="16"/>
+                <w:szCs w:val="16"/>
+              </w:rPr>
+              <w:t>0</w:t>
+            </w:r>
+            <w:r>
+              <w:rPr>
+                <w:rFonts w:asciiTheme="minorHAnsi" w:hAnsiTheme="minorHAnsi"/>
+                <w:bCs/>
+                <w:sz w:val="16"/>
+                <w:szCs w:val="16"/>
+              </w:rPr>
+              <w:t>%</w:t>
             </w:r>
           </w:p>
         </w:tc>
@@ -5285,7 +5343,25 @@
                 <w:sz w:val="16"/>
                 <w:szCs w:val="16"/>
               </w:rPr>
-              <w:t>15%</w:t>
+              <w:t>1</w:t>
+            </w:r>
+            <w:r>
+              <w:rPr>
+                <w:rFonts w:asciiTheme="minorHAnsi" w:hAnsiTheme="minorHAnsi"/>
+                <w:bCs/>
+                <w:sz w:val="16"/>
+                <w:szCs w:val="16"/>
+              </w:rPr>
+              <w:t>0</w:t>
+            </w:r>
+            <w:r>
+              <w:rPr>
+                <w:rFonts w:asciiTheme="minorHAnsi" w:hAnsiTheme="minorHAnsi"/>
+                <w:bCs/>
+                <w:sz w:val="16"/>
+                <w:szCs w:val="16"/>
+              </w:rPr>
+              <w:t>%</w:t>
             </w:r>
           </w:p>
         </w:tc>
@@ -5888,6 +5964,219 @@
               </w:rPr>
               <w:t> </w:t>
             </w:r>
+          </w:p>
+        </w:tc>
+      </w:tr>
+      <w:tr>
+        <w:trPr>
+          <w:trHeight w:val="560"/>
+        </w:trPr>
+        <w:tc>
+          <w:tcPr>
+            <w:tcW w:w="998" w:type="dxa"/>
+            <w:vMerge/>
+            <w:vAlign w:val="center"/>
+          </w:tcPr>
+          <w:p>
+            <w:pPr>
+              <w:pBdr>
+                <w:top w:val="nil"/>
+                <w:left w:val="nil"/>
+                <w:bottom w:val="nil"/>
+                <w:right w:val="nil"/>
+                <w:between w:val="nil"/>
+              </w:pBdr>
+              <w:contextualSpacing/>
+              <w:rPr>
+                <w:rFonts w:asciiTheme="minorHAnsi" w:hAnsiTheme="minorHAnsi"/>
+                <w:sz w:val="13"/>
+                <w:szCs w:val="13"/>
+              </w:rPr>
+            </w:pPr>
+          </w:p>
+        </w:tc>
+        <w:tc>
+          <w:tcPr>
+            <w:tcW w:w="1275" w:type="dxa"/>
+            <w:vMerge/>
+          </w:tcPr>
+          <w:p>
+            <w:pPr>
+              <w:contextualSpacing/>
+              <w:rPr>
+                <w:rFonts w:asciiTheme="minorHAnsi" w:hAnsiTheme="minorHAnsi"/>
+                <w:sz w:val="13"/>
+                <w:szCs w:val="13"/>
+              </w:rPr>
+            </w:pPr>
+          </w:p>
+        </w:tc>
+        <w:tc>
+          <w:tcPr>
+            <w:tcW w:w="851" w:type="dxa"/>
+            <w:vAlign w:val="center"/>
+          </w:tcPr>
+          <w:p>
+            <w:pPr>
+              <w:contextualSpacing/>
+              <w:jc w:val="center"/>
+              <w:rPr>
+                <w:rFonts w:asciiTheme="minorHAnsi" w:hAnsiTheme="minorHAnsi"/>
+                <w:bCs/>
+                <w:sz w:val="16"/>
+                <w:szCs w:val="16"/>
+              </w:rPr>
+            </w:pPr>
+            <w:r>
+              <w:rPr>
+                <w:rFonts w:asciiTheme="minorHAnsi" w:hAnsiTheme="minorHAnsi"/>
+                <w:bCs/>
+                <w:sz w:val="16"/>
+                <w:szCs w:val="16"/>
+              </w:rPr>
+              <w:t>Trailer</w:t>
+            </w:r>
+          </w:p>
+        </w:tc>
+        <w:tc>
+          <w:tcPr>
+            <w:tcW w:w="709" w:type="dxa"/>
+            <w:vAlign w:val="center"/>
+          </w:tcPr>
+          <w:p>
+            <w:pPr>
+              <w:contextualSpacing/>
+              <w:jc w:val="center"/>
+              <w:rPr>
+                <w:rFonts w:asciiTheme="minorHAnsi" w:hAnsiTheme="minorHAnsi"/>
+                <w:bCs/>
+                <w:sz w:val="16"/>
+                <w:szCs w:val="16"/>
+              </w:rPr>
+            </w:pPr>
+            <w:r>
+              <w:rPr>
+                <w:rFonts w:asciiTheme="minorHAnsi" w:hAnsiTheme="minorHAnsi"/>
+                <w:bCs/>
+                <w:sz w:val="16"/>
+                <w:szCs w:val="16"/>
+              </w:rPr>
+              <w:t>15%</w:t>
+            </w:r>
+          </w:p>
+        </w:tc>
+        <w:tc>
+          <w:tcPr>
+            <w:tcW w:w="1660" w:type="dxa"/>
+          </w:tcPr>
+          <w:p>
+            <w:pPr>
+              <w:contextualSpacing/>
+              <w:rPr>
+                <w:rStyle w:val="normaltextrun"/>
+                <w:rFonts w:ascii="Calibri" w:hAnsi="Calibri" w:cs="Calibri"/>
+                <w:sz w:val="16"/>
+                <w:szCs w:val="16"/>
+              </w:rPr>
+            </w:pPr>
+          </w:p>
+        </w:tc>
+        <w:tc>
+          <w:tcPr>
+            <w:tcW w:w="1660" w:type="dxa"/>
+          </w:tcPr>
+          <w:p>
+            <w:pPr>
+              <w:contextualSpacing/>
+              <w:rPr>
+                <w:rStyle w:val="normaltextrun"/>
+                <w:rFonts w:ascii="Calibri" w:hAnsi="Calibri" w:cs="Calibri"/>
+                <w:sz w:val="16"/>
+                <w:szCs w:val="16"/>
+              </w:rPr>
+            </w:pPr>
+          </w:p>
+        </w:tc>
+        <w:tc>
+          <w:tcPr>
+            <w:tcW w:w="1661" w:type="dxa"/>
+          </w:tcPr>
+          <w:p>
+            <w:pPr>
+              <w:contextualSpacing/>
+              <w:rPr>
+                <w:rStyle w:val="normaltextrun"/>
+                <w:rFonts w:ascii="Calibri" w:hAnsi="Calibri" w:cs="Calibri"/>
+                <w:sz w:val="16"/>
+                <w:szCs w:val="16"/>
+              </w:rPr>
+            </w:pPr>
+          </w:p>
+        </w:tc>
+        <w:tc>
+          <w:tcPr>
+            <w:tcW w:w="1660" w:type="dxa"/>
+          </w:tcPr>
+          <w:p>
+            <w:pPr>
+              <w:contextualSpacing/>
+              <w:rPr>
+                <w:rStyle w:val="normaltextrun"/>
+                <w:rFonts w:ascii="Calibri" w:hAnsi="Calibri" w:cs="Calibri"/>
+                <w:sz w:val="16"/>
+                <w:szCs w:val="16"/>
+              </w:rPr>
+            </w:pPr>
+          </w:p>
+        </w:tc>
+        <w:tc>
+          <w:tcPr>
+            <w:tcW w:w="1661" w:type="dxa"/>
+          </w:tcPr>
+          <w:p>
+            <w:pPr>
+              <w:pStyle w:val="paragraph"/>
+              <w:spacing w:before="0" w:beforeAutospacing="0" w:after="0" w:afterAutospacing="0"/>
+              <w:textAlignment w:val="baseline"/>
+              <w:rPr>
+                <w:rStyle w:val="normaltextrun"/>
+                <w:rFonts w:ascii="Calibri" w:hAnsi="Calibri" w:cs="Calibri"/>
+                <w:sz w:val="16"/>
+                <w:szCs w:val="16"/>
+              </w:rPr>
+            </w:pPr>
+          </w:p>
+        </w:tc>
+        <w:tc>
+          <w:tcPr>
+            <w:tcW w:w="1660" w:type="dxa"/>
+          </w:tcPr>
+          <w:p>
+            <w:pPr>
+              <w:contextualSpacing/>
+              <w:rPr>
+                <w:rStyle w:val="normaltextrun"/>
+                <w:rFonts w:ascii="Calibri" w:hAnsi="Calibri" w:cs="Calibri"/>
+                <w:sz w:val="16"/>
+                <w:szCs w:val="16"/>
+              </w:rPr>
+            </w:pPr>
+          </w:p>
+        </w:tc>
+        <w:tc>
+          <w:tcPr>
+            <w:tcW w:w="1945" w:type="dxa"/>
+          </w:tcPr>
+          <w:p>
+            <w:pPr>
+              <w:contextualSpacing/>
+              <w:rPr>
+                <w:rStyle w:val="normaltextrun"/>
+                <w:rFonts w:ascii="Calibri" w:hAnsi="Calibri" w:cs="Calibri"/>
+                <w:sz w:val="16"/>
+                <w:szCs w:val="16"/>
+              </w:rPr>
+            </w:pPr>
           </w:p>
         </w:tc>
       </w:tr>

</xml_diff>